<commit_message>
configuração padrão de tabelas
</commit_message>
<xml_diff>
--- a/docs/template.docx
+++ b/docs/template.docx
@@ -5,58 +5,32 @@
     <w:p>
       <w:pPr>
         <w:pStyle w:val="Title"/>
-        <w:rPr>
-          <w:lang w:val="pt-BR" w:eastAsia="en-US" w:bidi="ar-SA"/>
-        </w:rPr>
+        <w:rPr/>
       </w:pPr>
       <w:r>
-        <w:rPr>
-          <w:lang w:val="pt-BR" w:eastAsia="en-US" w:bidi="ar-SA"/>
-        </w:rPr>
+        <w:rPr/>
         <w:t>Untitled</w:t>
       </w:r>
     </w:p>
     <w:p>
       <w:pPr>
         <w:pStyle w:val="Author"/>
-        <w:rPr>
-          <w:lang w:val="pt-BR" w:eastAsia="en-US" w:bidi="ar-SA"/>
-        </w:rPr>
+        <w:rPr/>
       </w:pPr>
       <w:r>
-        <w:rPr>
-          <w:lang w:val="pt-BR" w:eastAsia="en-US" w:bidi="ar-SA"/>
-        </w:rPr>
+        <w:rPr/>
         <w:t>Alessandro Samuel-Rosa</w:t>
-      </w:r>
-    </w:p>
-    <w:p>
-      <w:pPr>
-        <w:pStyle w:val="Date"/>
-        <w:rPr>
-          <w:lang w:val="pt-BR" w:eastAsia="en-US" w:bidi="ar-SA"/>
-        </w:rPr>
-      </w:pPr>
-      <w:r>
-        <w:rPr>
-          <w:lang w:val="pt-BR" w:eastAsia="en-US" w:bidi="ar-SA"/>
-        </w:rPr>
-        <w:t>30 September 2017</w:t>
       </w:r>
     </w:p>
     <w:p>
       <w:pPr>
         <w:pStyle w:val="Heading2"/>
-        <w:rPr>
-          <w:lang w:val="pt-BR" w:eastAsia="en-US" w:bidi="ar-SA"/>
-        </w:rPr>
+        <w:rPr/>
       </w:pPr>
       <w:bookmarkStart w:id="0" w:name="r-markdown"/>
       <w:bookmarkEnd w:id="0"/>
       <w:r>
-        <w:rPr>
-          <w:lang w:val="pt-BR" w:eastAsia="en-US" w:bidi="ar-SA"/>
-        </w:rPr>
+        <w:rPr/>
         <w:t>R Markdown</w:t>
       </w:r>
     </w:p>
@@ -66,51 +40,39 @@
         <w:rPr/>
       </w:pPr>
       <w:r>
-        <w:rPr>
-          <w:lang w:val="pt-BR" w:eastAsia="en-US" w:bidi="ar-SA"/>
-        </w:rPr>
+        <w:rPr/>
         <w:t xml:space="preserve">This is an R Markdown document. Markdown is a simple formatting syntax for authoring HTML, PDF, and MS Word documents. For more details on using R Markdown see </w:t>
       </w:r>
       <w:hyperlink r:id="rId2">
         <w:r>
           <w:rPr>
             <w:rStyle w:val="InternetLink"/>
-            <w:lang w:val="pt-BR" w:eastAsia="en-US" w:bidi="ar-SA"/>
           </w:rPr>
           <w:t>http://rmarkdown.rstudio.com</w:t>
         </w:r>
       </w:hyperlink>
       <w:r>
-        <w:rPr>
-          <w:lang w:val="pt-BR" w:eastAsia="en-US" w:bidi="ar-SA"/>
-        </w:rPr>
+        <w:rPr/>
         <w:t>.</w:t>
       </w:r>
     </w:p>
     <w:p>
       <w:pPr>
         <w:pStyle w:val="TextBody"/>
-        <w:rPr>
-          <w:lang w:val="pt-BR" w:eastAsia="en-US" w:bidi="ar-SA"/>
-        </w:rPr>
+        <w:rPr/>
       </w:pPr>
       <w:r>
-        <w:rPr>
-          <w:lang w:val="pt-BR" w:eastAsia="en-US" w:bidi="ar-SA"/>
-        </w:rPr>
+        <w:rPr/>
         <w:t xml:space="preserve">When you click the </w:t>
       </w:r>
       <w:r>
         <w:rPr>
           <w:b/>
-          <w:lang w:val="pt-BR" w:eastAsia="en-US" w:bidi="ar-SA"/>
         </w:rPr>
         <w:t>Knit</w:t>
       </w:r>
       <w:r>
-        <w:rPr>
-          <w:lang w:val="pt-BR" w:eastAsia="en-US" w:bidi="ar-SA"/>
-        </w:rPr>
+        <w:rPr/>
         <w:t xml:space="preserve"> button a document will be generated that includes both content as well as the output of any embedded R code chunks within the document. You can embed an R code chunk like this:</w:t>
       </w:r>
     </w:p>
@@ -121,183 +83,378 @@
       </w:pPr>
       <w:r>
         <w:rPr>
+          <w:rStyle w:val="NormalTok"/>
+        </w:rPr>
+        <w:t>pander</w:t>
+      </w:r>
+      <w:r>
+        <w:rPr>
+          <w:rStyle w:val="OperatorTok"/>
+        </w:rPr>
+        <w:t>::</w:t>
+      </w:r>
+      <w:r>
+        <w:rPr>
           <w:rStyle w:val="KeywordTok"/>
-          <w:sz w:val="20"/>
-          <w:szCs w:val="20"/>
-          <w:lang w:val="pt-BR" w:eastAsia="en-US" w:bidi="ar-SA"/>
+        </w:rPr>
+        <w:t>pander</w:t>
+      </w:r>
+      <w:r>
+        <w:rPr>
+          <w:rStyle w:val="NormalTok"/>
+        </w:rPr>
+        <w:t>(</w:t>
+      </w:r>
+      <w:r>
+        <w:rPr>
+          <w:rStyle w:val="KeywordTok"/>
         </w:rPr>
         <w:t>summary</w:t>
       </w:r>
       <w:r>
         <w:rPr>
           <w:rStyle w:val="NormalTok"/>
-          <w:sz w:val="20"/>
-          <w:szCs w:val="20"/>
-          <w:lang w:val="pt-BR" w:eastAsia="en-US" w:bidi="ar-SA"/>
         </w:rPr>
-        <w:t>(cars)</w:t>
+        <w:t>(cars))</w:t>
       </w:r>
     </w:p>
-    <w:p>
-      <w:pPr>
-        <w:pStyle w:val="SourceCode"/>
-        <w:rPr/>
-      </w:pPr>
-      <w:r>
-        <w:rPr>
-          <w:rStyle w:val="VerbatimChar"/>
-          <w:sz w:val="20"/>
-          <w:szCs w:val="20"/>
-          <w:lang w:val="pt-BR" w:eastAsia="en-US" w:bidi="ar-SA"/>
-        </w:rPr>
-        <w:t xml:space="preserve">##      speed           dist       </w:t>
-      </w:r>
-      <w:r>
-        <w:rPr>
-          <w:sz w:val="20"/>
-          <w:szCs w:val="20"/>
-          <w:lang w:val="pt-BR" w:eastAsia="en-US" w:bidi="ar-SA"/>
-        </w:rPr>
-        <w:br/>
-      </w:r>
-      <w:r>
-        <w:rPr>
-          <w:rStyle w:val="VerbatimChar"/>
-          <w:sz w:val="20"/>
-          <w:szCs w:val="20"/>
-          <w:lang w:val="pt-BR" w:eastAsia="en-US" w:bidi="ar-SA"/>
-        </w:rPr>
-        <w:t xml:space="preserve">##  Min.   : 4.0   Min.   :  2.00  </w:t>
-      </w:r>
-      <w:r>
-        <w:rPr>
-          <w:sz w:val="20"/>
-          <w:szCs w:val="20"/>
-          <w:lang w:val="pt-BR" w:eastAsia="en-US" w:bidi="ar-SA"/>
-        </w:rPr>
-        <w:br/>
-      </w:r>
-      <w:r>
-        <w:rPr>
-          <w:rStyle w:val="VerbatimChar"/>
-          <w:sz w:val="20"/>
-          <w:szCs w:val="20"/>
-          <w:lang w:val="pt-BR" w:eastAsia="en-US" w:bidi="ar-SA"/>
-        </w:rPr>
-        <w:t xml:space="preserve">##  1st Qu.:12.0   1st Qu.: 26.00  </w:t>
-      </w:r>
-      <w:r>
-        <w:rPr>
-          <w:sz w:val="20"/>
-          <w:szCs w:val="20"/>
-          <w:lang w:val="pt-BR" w:eastAsia="en-US" w:bidi="ar-SA"/>
-        </w:rPr>
-        <w:br/>
-      </w:r>
-      <w:r>
-        <w:rPr>
-          <w:rStyle w:val="VerbatimChar"/>
-          <w:sz w:val="20"/>
-          <w:szCs w:val="20"/>
-          <w:lang w:val="pt-BR" w:eastAsia="en-US" w:bidi="ar-SA"/>
-        </w:rPr>
-        <w:t xml:space="preserve">##  Median :15.0   Median : 36.00  </w:t>
-      </w:r>
-      <w:r>
-        <w:rPr>
-          <w:sz w:val="20"/>
-          <w:szCs w:val="20"/>
-          <w:lang w:val="pt-BR" w:eastAsia="en-US" w:bidi="ar-SA"/>
-        </w:rPr>
-        <w:br/>
-      </w:r>
-      <w:r>
-        <w:rPr>
-          <w:rStyle w:val="VerbatimChar"/>
-          <w:sz w:val="20"/>
-          <w:szCs w:val="20"/>
-          <w:lang w:val="pt-BR" w:eastAsia="en-US" w:bidi="ar-SA"/>
-        </w:rPr>
-        <w:t xml:space="preserve">##  Mean   :15.4   Mean   : 42.98  </w:t>
-      </w:r>
-      <w:r>
-        <w:rPr>
-          <w:sz w:val="20"/>
-          <w:szCs w:val="20"/>
-          <w:lang w:val="pt-BR" w:eastAsia="en-US" w:bidi="ar-SA"/>
-        </w:rPr>
-        <w:br/>
-      </w:r>
-      <w:r>
-        <w:rPr>
-          <w:rStyle w:val="VerbatimChar"/>
-          <w:sz w:val="20"/>
-          <w:szCs w:val="20"/>
-          <w:lang w:val="pt-BR" w:eastAsia="en-US" w:bidi="ar-SA"/>
-        </w:rPr>
-        <w:t xml:space="preserve">##  3rd Qu.:19.0   3rd Qu.: 56.00  </w:t>
-      </w:r>
-      <w:r>
-        <w:rPr>
-          <w:sz w:val="20"/>
-          <w:szCs w:val="20"/>
-          <w:lang w:val="pt-BR" w:eastAsia="en-US" w:bidi="ar-SA"/>
-        </w:rPr>
-        <w:br/>
-      </w:r>
-      <w:r>
-        <w:rPr>
-          <w:rStyle w:val="VerbatimChar"/>
-          <w:sz w:val="20"/>
-          <w:szCs w:val="20"/>
-          <w:lang w:val="pt-BR" w:eastAsia="en-US" w:bidi="ar-SA"/>
-        </w:rPr>
-        <w:t>##  Max.   :25.0   Max.   :120.00</w:t>
-      </w:r>
-    </w:p>
+    <w:tbl>
+      <w:tblPr>
+        <w:tblStyle w:val="TableNormal"/>
+        <w:tblW w:w="2150" w:type="pct"/>
+        <w:jc w:val="left"/>
+        <w:tblInd w:w="0" w:type="dxa"/>
+        <w:tblBorders>
+          <w:bottom w:val="single" w:sz="6" w:space="0" w:color="000001"/>
+          <w:insideH w:val="single" w:sz="6" w:space="0" w:color="000001"/>
+        </w:tblBorders>
+        <w:tblCellMar>
+          <w:top w:w="0" w:type="dxa"/>
+          <w:left w:w="108" w:type="dxa"/>
+          <w:bottom w:w="0" w:type="dxa"/>
+          <w:right w:w="108" w:type="dxa"/>
+        </w:tblCellMar>
+        <w:tblLook w:firstRow="1"/>
+      </w:tblPr>
+      <w:tblGrid>
+        <w:gridCol w:w="1887"/>
+        <w:gridCol w:w="2012"/>
+      </w:tblGrid>
+      <w:tr>
+        <w:trPr>
+          <w:cnfStyle w:firstRow="1"/>
+        </w:trPr>
+        <w:tc>
+          <w:tcPr>
+            <w:tcW w:w="1887" w:type="dxa"/>
+            <w:tcBorders>
+              <w:bottom w:val="single" w:sz="6" w:space="0" w:color="000001"/>
+              <w:insideH w:val="single" w:sz="6" w:space="0" w:color="000001"/>
+            </w:tcBorders>
+            <w:shd w:fill="auto" w:val="clear"/>
+            <w:vAlign w:val="bottom"/>
+          </w:tcPr>
+          <w:p>
+            <w:pPr>
+              <w:pStyle w:val="Compact"/>
+              <w:jc w:val="center"/>
+              <w:rPr/>
+            </w:pPr>
+            <w:r>
+              <w:rPr/>
+              <w:t>speed</w:t>
+            </w:r>
+          </w:p>
+        </w:tc>
+        <w:tc>
+          <w:tcPr>
+            <w:tcW w:w="2012" w:type="dxa"/>
+            <w:tcBorders>
+              <w:bottom w:val="single" w:sz="6" w:space="0" w:color="000001"/>
+              <w:insideH w:val="single" w:sz="6" w:space="0" w:color="000001"/>
+            </w:tcBorders>
+            <w:shd w:fill="auto" w:val="clear"/>
+            <w:vAlign w:val="bottom"/>
+          </w:tcPr>
+          <w:p>
+            <w:pPr>
+              <w:pStyle w:val="Compact"/>
+              <w:jc w:val="center"/>
+              <w:rPr/>
+            </w:pPr>
+            <w:r>
+              <w:rPr/>
+              <w:t>dist</w:t>
+            </w:r>
+          </w:p>
+        </w:tc>
+      </w:tr>
+      <w:tr>
+        <w:trPr/>
+        <w:tc>
+          <w:tcPr>
+            <w:tcW w:w="1887" w:type="dxa"/>
+            <w:tcBorders/>
+            <w:shd w:fill="auto" w:val="clear"/>
+          </w:tcPr>
+          <w:p>
+            <w:pPr>
+              <w:pStyle w:val="Compact"/>
+              <w:jc w:val="center"/>
+              <w:rPr/>
+            </w:pPr>
+            <w:r>
+              <w:rPr/>
+              <w:t>Min. : 4.0</w:t>
+            </w:r>
+          </w:p>
+        </w:tc>
+        <w:tc>
+          <w:tcPr>
+            <w:tcW w:w="2012" w:type="dxa"/>
+            <w:tcBorders/>
+            <w:shd w:fill="auto" w:val="clear"/>
+          </w:tcPr>
+          <w:p>
+            <w:pPr>
+              <w:pStyle w:val="Compact"/>
+              <w:jc w:val="center"/>
+              <w:rPr/>
+            </w:pPr>
+            <w:r>
+              <w:rPr/>
+              <w:t>Min. : 2.00</w:t>
+            </w:r>
+          </w:p>
+        </w:tc>
+      </w:tr>
+      <w:tr>
+        <w:trPr/>
+        <w:tc>
+          <w:tcPr>
+            <w:tcW w:w="1887" w:type="dxa"/>
+            <w:tcBorders/>
+            <w:shd w:fill="auto" w:val="clear"/>
+          </w:tcPr>
+          <w:p>
+            <w:pPr>
+              <w:pStyle w:val="Compact"/>
+              <w:jc w:val="center"/>
+              <w:rPr/>
+            </w:pPr>
+            <w:r>
+              <w:rPr/>
+              <w:t>1st Qu.:12.0</w:t>
+            </w:r>
+          </w:p>
+        </w:tc>
+        <w:tc>
+          <w:tcPr>
+            <w:tcW w:w="2012" w:type="dxa"/>
+            <w:tcBorders/>
+            <w:shd w:fill="auto" w:val="clear"/>
+          </w:tcPr>
+          <w:p>
+            <w:pPr>
+              <w:pStyle w:val="Compact"/>
+              <w:jc w:val="center"/>
+              <w:rPr/>
+            </w:pPr>
+            <w:r>
+              <w:rPr/>
+              <w:t>1st Qu.: 26.00</w:t>
+            </w:r>
+          </w:p>
+        </w:tc>
+      </w:tr>
+      <w:tr>
+        <w:trPr/>
+        <w:tc>
+          <w:tcPr>
+            <w:tcW w:w="1887" w:type="dxa"/>
+            <w:tcBorders/>
+            <w:shd w:fill="auto" w:val="clear"/>
+          </w:tcPr>
+          <w:p>
+            <w:pPr>
+              <w:pStyle w:val="Compact"/>
+              <w:jc w:val="center"/>
+              <w:rPr/>
+            </w:pPr>
+            <w:r>
+              <w:rPr/>
+              <w:t>Median :15.0</w:t>
+            </w:r>
+          </w:p>
+        </w:tc>
+        <w:tc>
+          <w:tcPr>
+            <w:tcW w:w="2012" w:type="dxa"/>
+            <w:tcBorders/>
+            <w:shd w:fill="auto" w:val="clear"/>
+          </w:tcPr>
+          <w:p>
+            <w:pPr>
+              <w:pStyle w:val="Compact"/>
+              <w:jc w:val="center"/>
+              <w:rPr/>
+            </w:pPr>
+            <w:r>
+              <w:rPr/>
+              <w:t>Median : 36.00</w:t>
+            </w:r>
+          </w:p>
+        </w:tc>
+      </w:tr>
+      <w:tr>
+        <w:trPr/>
+        <w:tc>
+          <w:tcPr>
+            <w:tcW w:w="1887" w:type="dxa"/>
+            <w:tcBorders/>
+            <w:shd w:fill="auto" w:val="clear"/>
+          </w:tcPr>
+          <w:p>
+            <w:pPr>
+              <w:pStyle w:val="Compact"/>
+              <w:jc w:val="center"/>
+              <w:rPr/>
+            </w:pPr>
+            <w:r>
+              <w:rPr/>
+              <w:t>Mean :15.4</w:t>
+            </w:r>
+          </w:p>
+        </w:tc>
+        <w:tc>
+          <w:tcPr>
+            <w:tcW w:w="2012" w:type="dxa"/>
+            <w:tcBorders/>
+            <w:shd w:fill="auto" w:val="clear"/>
+          </w:tcPr>
+          <w:p>
+            <w:pPr>
+              <w:pStyle w:val="Compact"/>
+              <w:jc w:val="center"/>
+              <w:rPr/>
+            </w:pPr>
+            <w:r>
+              <w:rPr/>
+              <w:t>Mean : 42.98</w:t>
+            </w:r>
+          </w:p>
+        </w:tc>
+      </w:tr>
+      <w:tr>
+        <w:trPr/>
+        <w:tc>
+          <w:tcPr>
+            <w:tcW w:w="1887" w:type="dxa"/>
+            <w:tcBorders/>
+            <w:shd w:fill="auto" w:val="clear"/>
+          </w:tcPr>
+          <w:p>
+            <w:pPr>
+              <w:pStyle w:val="Compact"/>
+              <w:jc w:val="center"/>
+              <w:rPr/>
+            </w:pPr>
+            <w:r>
+              <w:rPr/>
+              <w:t>3rd Qu.:19.0</w:t>
+            </w:r>
+          </w:p>
+        </w:tc>
+        <w:tc>
+          <w:tcPr>
+            <w:tcW w:w="2012" w:type="dxa"/>
+            <w:tcBorders/>
+            <w:shd w:fill="auto" w:val="clear"/>
+          </w:tcPr>
+          <w:p>
+            <w:pPr>
+              <w:pStyle w:val="Compact"/>
+              <w:jc w:val="center"/>
+              <w:rPr/>
+            </w:pPr>
+            <w:r>
+              <w:rPr/>
+              <w:t>3rd Qu.: 56.00</w:t>
+            </w:r>
+          </w:p>
+        </w:tc>
+      </w:tr>
+      <w:tr>
+        <w:trPr/>
+        <w:tc>
+          <w:tcPr>
+            <w:tcW w:w="1887" w:type="dxa"/>
+            <w:tcBorders/>
+            <w:shd w:fill="auto" w:val="clear"/>
+          </w:tcPr>
+          <w:p>
+            <w:pPr>
+              <w:pStyle w:val="Compact"/>
+              <w:jc w:val="center"/>
+              <w:rPr/>
+            </w:pPr>
+            <w:r>
+              <w:rPr/>
+              <w:t>Max. :25.0</w:t>
+            </w:r>
+          </w:p>
+        </w:tc>
+        <w:tc>
+          <w:tcPr>
+            <w:tcW w:w="2012" w:type="dxa"/>
+            <w:tcBorders/>
+            <w:shd w:fill="auto" w:val="clear"/>
+          </w:tcPr>
+          <w:p>
+            <w:pPr>
+              <w:pStyle w:val="Compact"/>
+              <w:jc w:val="center"/>
+              <w:rPr/>
+            </w:pPr>
+            <w:r>
+              <w:rPr/>
+              <w:t>Max. :120.00</w:t>
+            </w:r>
+          </w:p>
+        </w:tc>
+      </w:tr>
+    </w:tbl>
     <w:p>
       <w:pPr>
         <w:pStyle w:val="Heading2"/>
-        <w:rPr>
-          <w:lang w:val="pt-BR" w:eastAsia="en-US" w:bidi="ar-SA"/>
-        </w:rPr>
+        <w:rPr/>
       </w:pPr>
       <w:bookmarkStart w:id="1" w:name="including-plots"/>
       <w:bookmarkEnd w:id="1"/>
       <w:r>
-        <w:rPr>
-          <w:lang w:val="pt-BR" w:eastAsia="en-US" w:bidi="ar-SA"/>
-        </w:rPr>
+        <w:rPr/>
         <w:t>Including Plots</w:t>
       </w:r>
     </w:p>
     <w:p>
       <w:pPr>
         <w:pStyle w:val="FirstParagraph"/>
-        <w:rPr>
-          <w:lang w:val="pt-BR" w:eastAsia="en-US" w:bidi="ar-SA"/>
-        </w:rPr>
+        <w:rPr/>
       </w:pPr>
       <w:r>
-        <w:rPr>
-          <w:lang w:val="pt-BR" w:eastAsia="en-US" w:bidi="ar-SA"/>
-        </w:rPr>
+        <w:rPr/>
         <w:t>You can also embed plots, for example:</w:t>
       </w:r>
     </w:p>
     <w:p>
       <w:pPr>
         <w:pStyle w:val="TextBody"/>
-        <w:rPr>
-          <w:lang w:val="pt-BR" w:eastAsia="en-US" w:bidi="ar-SA"/>
-        </w:rPr>
+        <w:rPr/>
       </w:pPr>
       <w:r>
-        <w:rPr>
-          <w:lang w:val="pt-BR" w:eastAsia="en-US" w:bidi="ar-SA"/>
-        </w:rPr>
+        <w:rPr/>
         <w:drawing>
-          <wp:inline distT="0" distB="0" distL="0" distR="0">
+          <wp:inline distT="0" distB="0" distL="114935" distR="114935">
             <wp:extent cx="4620260" cy="3696335"/>
             <wp:effectExtent l="0" t="0" r="0" b="0"/>
             <wp:docPr id="1" name="Picture" descr=""/>
@@ -341,22 +498,17 @@
         <w:rPr/>
       </w:pPr>
       <w:r>
-        <w:rPr>
-          <w:lang w:val="pt-BR" w:eastAsia="en-US" w:bidi="ar-SA"/>
-        </w:rPr>
+        <w:rPr/>
         <w:t xml:space="preserve">Note that the </w:t>
       </w:r>
       <w:r>
         <w:rPr>
           <w:rStyle w:val="VerbatimChar"/>
-          <w:lang w:val="pt-BR" w:eastAsia="en-US" w:bidi="ar-SA"/>
         </w:rPr>
         <w:t>echo = FALSE</w:t>
       </w:r>
       <w:r>
-        <w:rPr>
-          <w:lang w:val="pt-BR" w:eastAsia="en-US" w:bidi="ar-SA"/>
-        </w:rPr>
+        <w:rPr/>
         <w:t xml:space="preserve"> parameter was added to the code chunk to prevent printing of the R code that generated the plot.</w:t>
       </w:r>
     </w:p>
@@ -931,7 +1083,10 @@
     <w:basedOn w:val="TextBody"/>
     <w:qFormat/>
     <w:pPr>
-      <w:spacing w:before="36" w:after="36"/>
+      <w:spacing w:before="0" w:after="0"/>
+      <w:ind w:left="0" w:right="0" w:hanging="0"/>
+      <w:jc w:val="left"/>
+      <w:textAlignment w:val="center"/>
     </w:pPr>
     <w:rPr/>
   </w:style>

</xml_diff>